<commit_message>
Update Glider Echoview Template.docx
Upload and fix minor errors in the document.
</commit_message>
<xml_diff>
--- a/Glider Echoview Template.docx
+++ b/Glider Echoview Template.docx
@@ -1203,13 +1203,7 @@
         <w:t xml:space="preserve"> </w:t>
       </w:r>
       <w:r>
-        <w:t>Set this so that the “</w:t>
-      </w:r>
-      <w:r>
-        <w:t xml:space="preserve">TVG </w:t>
-      </w:r>
-      <w:r>
-        <w:t xml:space="preserve">rainbow effect” is removed from the data. </w:t>
+        <w:t xml:space="preserve">Set this so that the “TVG rainbow effect” is removed from the data. </w:t>
       </w:r>
       <w:r>
         <w:t>This could change for each glider, deployment, and frequency.</w:t>
@@ -1525,21 +1519,10 @@
         <w:t>)</w:t>
       </w:r>
       <w:r>
-        <w:t xml:space="preserve"> – </w:t>
-      </w:r>
-      <w:proofErr w:type="gramStart"/>
-      <w:r>
-        <w:t>This  is</w:t>
-      </w:r>
-      <w:proofErr w:type="gramEnd"/>
-      <w:r>
-        <w:t xml:space="preserve"> similar to Impulse noise removal but you see long ‘spikes.’ </w:t>
-      </w:r>
-      <w:r>
-        <w:t>Care is required to prevent it from adjusting good data. This could change for each glider, deployment, and frequency.</w:t>
-      </w:r>
-      <w:r>
-        <w:t xml:space="preserve"> You may be able to remove this if your data is good.</w:t>
+        <w:t xml:space="preserve"> – This</w:t>
+      </w:r>
+      <w:r>
+        <w:t xml:space="preserve"> is similar to Impulse noise removal but you see long ‘spikes.’ Care is required to prevent it from adjusting good data. This could change for each glider, deployment, and frequency. You may be able to remove this if your data is good.</w:t>
       </w:r>
     </w:p>
     <w:p>
@@ -2186,27 +2169,25 @@
       <w:r>
         <w:t xml:space="preserve">Exclude </w:t>
       </w:r>
-      <w:proofErr w:type="gramStart"/>
-      <w:r>
-        <w:t>below :</w:t>
-      </w:r>
-      <w:proofErr w:type="gramEnd"/>
-      <w:r>
-        <w:t xml:space="preserve"> Either 5m </w:t>
-      </w:r>
-      <w:proofErr w:type="spellStart"/>
-      <w:r>
-        <w:t>Backstep</w:t>
-      </w:r>
-      <w:proofErr w:type="spellEnd"/>
-      <w:r>
-        <w:t xml:space="preserve"> or 250m </w:t>
-      </w:r>
-      <w:r>
-        <w:t>(depending on the depth you want to integrate over).</w:t>
-      </w:r>
       <w:bookmarkStart w:id="0" w:name="_GoBack"/>
       <w:bookmarkEnd w:id="0"/>
+      <w:r>
+        <w:t>below:</w:t>
+      </w:r>
+      <w:r>
+        <w:t xml:space="preserve"> Either 5m </w:t>
+      </w:r>
+      <w:proofErr w:type="spellStart"/>
+      <w:r>
+        <w:t>Backstep</w:t>
+      </w:r>
+      <w:proofErr w:type="spellEnd"/>
+      <w:r>
+        <w:t xml:space="preserve"> or 250m </w:t>
+      </w:r>
+      <w:r>
+        <w:t>(depending on the depth you want to integrate over).</w:t>
+      </w:r>
     </w:p>
     <w:p>
       <w:pPr>

</xml_diff>